<commit_message>
Add source for logo creation.
</commit_message>
<xml_diff>
--- a/Coding Lions Доклад.docx
+++ b/Coding Lions Доклад.docx
@@ -674,8 +674,6 @@
         </w:rPr>
         <w:t xml:space="preserve">Final color scheme: </w:t>
       </w:r>
-      <w:bookmarkStart w:id="0" w:name="_GoBack"/>
-      <w:bookmarkEnd w:id="0"/>
       <w:r>
         <w:rPr>
           <w:rFonts w:ascii="Calibri" w:eastAsia="Times New Roman" w:hAnsi="Calibri" w:cs="Calibri"/>
@@ -851,6 +849,18 @@
         </w:rPr>
         <w:t>The team incorporated the Coding Lions' logo into the website, giving it a distinct identity and branding.</w:t>
       </w:r>
+      <w:r>
+        <w:rPr>
+          <w:rFonts w:ascii="Calibri" w:eastAsia="Times New Roman" w:hAnsi="Calibri" w:cs="Calibri"/>
+          <w:color w:val="374151"/>
+          <w:sz w:val="40"/>
+          <w:szCs w:val="40"/>
+          <w:lang w:val="en-US"/>
+        </w:rPr>
+        <w:t xml:space="preserve"> The logo was made using Looka.com.</w:t>
+      </w:r>
+      <w:bookmarkStart w:id="0" w:name="_GoBack"/>
+      <w:bookmarkEnd w:id="0"/>
     </w:p>
     <w:p>
       <w:pPr>
@@ -904,7 +914,7 @@
           <w:sz w:val="40"/>
           <w:szCs w:val="40"/>
         </w:rPr>
-        <w:t xml:space="preserve">Although our website may not be perfect, we take pride in the outcome of our efforts. The Coding Lions team has successfully created a user information website with a pleasing design and comprehensive content. We acknowledge that there is always room for improvement, and we recognize the potential for further enhancements through the implementation of JavaScript, HTML, and CSS. Nonetheless, we are proud </w:t>
+        <w:t xml:space="preserve">Although our website may not be perfect, we take pride in the outcome of our efforts. The Coding Lions team has successfully created a user information website with a pleasing design and comprehensive content. We acknowledge that there is always room for improvement, and we recognize the potential for further enhancements through the implementation of </w:t>
       </w:r>
       <w:r>
         <w:rPr>
@@ -914,7 +924,7 @@
           <w:szCs w:val="40"/>
         </w:rPr>
         <w:lastRenderedPageBreak/>
-        <w:t>of the website we have developed and the valuable information it provides to users.</w:t>
+        <w:t>JavaScript, HTML, and CSS. Nonetheless, we are proud of the website we have developed and the valuable information it provides to users.</w:t>
       </w:r>
     </w:p>
     <w:sectPr>
@@ -1978,7 +1988,7 @@
 </file>
 
 <file path=customXml/itemProps1.xml><?xml version="1.0" encoding="utf-8"?>
-<ds:datastoreItem xmlns:ds="http://schemas.openxmlformats.org/officeDocument/2006/customXml" ds:itemID="{9B502BE7-04DA-4C72-8F42-47561F03CBBB}">
+<ds:datastoreItem xmlns:ds="http://schemas.openxmlformats.org/officeDocument/2006/customXml" ds:itemID="{3780363E-7794-4BF4-9109-C6CD22E273D8}">
   <ds:schemaRefs>
     <ds:schemaRef ds:uri="http://schemas.openxmlformats.org/officeDocument/2006/bibliography"/>
   </ds:schemaRefs>

</xml_diff>